<commit_message>
Comunicação e cooperação no report
</commit_message>
<xml_diff>
--- a/report/Report.docx
+++ b/report/Report.docx
@@ -6,6 +6,7 @@
       <w:r>
         <w:rPr>
           <w:noProof/>
+          <w:lang w:val="pt-PT" w:eastAsia="pt-PT"/>
         </w:rPr>
         <mc:AlternateContent>
           <mc:Choice Requires="wpg">
@@ -131,7 +132,7 @@
               </wp:anchor>
             </w:drawing>
           </mc:Choice>
-          <mc:Fallback xmlns:mv="urn:schemas-microsoft-com:mac:vml" xmlns:mo="http://schemas.microsoft.com/office/mac/office/2008/main">
+          <mc:Fallback xmlns:mo="http://schemas.microsoft.com/office/mac/office/2008/main" xmlns:mv="urn:schemas-microsoft-com:mac:vml">
             <w:pict>
               <v:group w14:anchorId="18DA7B32" id="Group_x0020_5" o:spid="_x0000_s1026" style="position:absolute;margin-left:41.25pt;margin-top:44.15pt;width:18pt;height:10in;z-index:251664384;mso-width-percent:29;mso-position-horizontal-relative:page;mso-position-vertical-relative:page;mso-width-percent:29" coordsize="228600,9144000" o:gfxdata="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">
                 <v:rect id="Rectangle_x0020_6" o:spid="_x0000_s1027" style="position:absolute;width:228600;height:8782050;visibility:visible;mso-wrap-style:square;v-text-anchor:middle" o:gfxdata="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" fillcolor="#2683c6 [3205]" stroked="f" strokeweight="1pt"/>
@@ -159,7 +160,7 @@
       <w:r>
         <w:rPr>
           <w:noProof/>
-          <w:lang w:val="en-US" w:eastAsia="en-US"/>
+          <w:lang w:eastAsia="pt-PT"/>
         </w:rPr>
         <w:drawing>
           <wp:inline distT="0" distB="0" distL="0" distR="0" wp14:anchorId="19F3062D" wp14:editId="0CB57A5D">
@@ -384,6 +385,7 @@
         <w:rPr>
           <w:b/>
           <w:noProof/>
+          <w:lang w:val="pt-PT" w:eastAsia="pt-PT"/>
         </w:rPr>
         <mc:AlternateContent>
           <mc:Choice Requires="wps">
@@ -439,7 +441,7 @@
               </wp:anchor>
             </w:drawing>
           </mc:Choice>
-          <mc:Fallback xmlns:mv="urn:schemas-microsoft-com:mac:vml" xmlns:mo="http://schemas.microsoft.com/office/mac/office/2008/main">
+          <mc:Fallback xmlns:mo="http://schemas.microsoft.com/office/mac/office/2008/main" xmlns:mv="urn:schemas-microsoft-com:mac:vml">
             <w:pict>
               <v:line w14:anchorId="5C709376" id="Straight_x0020_Connector_x0020_9" o:spid="_x0000_s1026" style="position:absolute;z-index:251665408;visibility:visible;mso-wrap-style:square;mso-width-percent:0;mso-wrap-distance-left:9pt;mso-wrap-distance-top:0;mso-wrap-distance-right:9pt;mso-wrap-distance-bottom:0;mso-position-horizontal:absolute;mso-position-horizontal-relative:text;mso-position-vertical:absolute;mso-position-vertical-relative:text;mso-width-percent:0;mso-width-relative:margin" from="253.45pt,17.45pt" to="487.7pt,17.45pt" o:gfxdata="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" strokecolor="#1cade4 [3204]" strokeweight="1.5pt"/>
             </w:pict>
@@ -2120,7 +2122,15 @@
         <w:rPr>
           <w:lang w:val="pt-PT"/>
         </w:rPr>
-        <w:t xml:space="preserve">”. Ambos os métodos são booleanos. O primeiro método devolve o valor lógico de verdade se a presa estiver dentro do campo de visão do agente que chamou esse método. O segundo método só é chamado se a presa estiver dentro do campo de visão do agente em questão e devolve o valor de verdade se a presa estiver num dos cantos do mundo. </w:t>
+        <w:t>”. Ambos os métodos são booleanos. O primeiro método devolve o valor lógico de verdade se a presa estiver dentro do campo de visão do agente que chamou esse método. O segundo método só é chamado se a presa estiver dentro do campo de visão do agente em questão e devolve o valor de verdade se a presa estiver num dos cantos</w:t>
+      </w:r>
+      <w:bookmarkStart w:id="8" w:name="_GoBack"/>
+      <w:bookmarkEnd w:id="8"/>
+      <w:r>
+        <w:rPr>
+          <w:lang w:val="pt-PT"/>
+        </w:rPr>
+        <w:t xml:space="preserve"> do mundo. </w:t>
       </w:r>
     </w:p>
     <w:p>
@@ -2171,14 +2181,14 @@
       <w:pPr>
         <w:pStyle w:val="Cabealho1"/>
       </w:pPr>
-      <w:bookmarkStart w:id="8" w:name="_Toc448533414"/>
+      <w:bookmarkStart w:id="9" w:name="_Toc448533414"/>
       <w:r>
         <w:t>Agent Architectures</w:t>
       </w:r>
       <w:r>
         <w:t xml:space="preserve"> / Algorithms</w:t>
       </w:r>
-      <w:bookmarkEnd w:id="8"/>
+      <w:bookmarkEnd w:id="9"/>
     </w:p>
     <w:p>
       <w:r>
@@ -2276,11 +2286,11 @@
       <w:pPr>
         <w:pStyle w:val="Cabealho2"/>
       </w:pPr>
-      <w:bookmarkStart w:id="9" w:name="_Toc448533415"/>
+      <w:bookmarkStart w:id="10" w:name="_Toc448533415"/>
       <w:r>
         <w:t>Reactive Architecture</w:t>
       </w:r>
-      <w:bookmarkEnd w:id="9"/>
+      <w:bookmarkEnd w:id="10"/>
     </w:p>
     <w:p>
       <w:pPr>
@@ -2423,15 +2433,7 @@
         <w:rPr>
           <w:lang w:val="pt-PT"/>
         </w:rPr>
-        <w:t xml:space="preserve"> que é, no máximo e em cada dimensão, metade do tamanho do mundo nessa dimensão. E</w:t>
-      </w:r>
-      <w:bookmarkStart w:id="10" w:name="_GoBack"/>
-      <w:bookmarkEnd w:id="10"/>
-      <w:r>
-        <w:rPr>
-          <w:lang w:val="pt-PT"/>
-        </w:rPr>
-        <w:t xml:space="preserve">ste campo de visão é feito como um quadrado de dimensão d x d à volta do agente. Usando este </w:t>
+        <w:t xml:space="preserve"> que é, no máximo e em cada dimensão, metade do tamanho do mundo nessa dimensão. Este campo de visão é feito como um quadrado de dimensão d x d à volta do agente. Usando este </w:t>
       </w:r>
       <w:r>
         <w:rPr>
@@ -2920,87 +2922,76 @@
       <w:bookmarkEnd w:id="13"/>
     </w:p>
     <w:p>
-      <w:r>
-        <w:t>In t</w:t>
-      </w:r>
-      <w:r>
-        <w:t xml:space="preserve">his section </w:t>
-      </w:r>
-      <w:r>
-        <w:t xml:space="preserve">it </w:t>
-      </w:r>
-      <w:r>
-        <w:t xml:space="preserve">should be described all coordination </w:t>
-      </w:r>
-      <w:r>
-        <w:t xml:space="preserve">and/or cooperation </w:t>
-      </w:r>
-      <w:r>
-        <w:t>algorithms</w:t>
-      </w:r>
-      <w:r>
-        <w:t xml:space="preserve"> and</w:t>
-      </w:r>
-      <w:r>
-        <w:t xml:space="preserve"> communication protocols used to </w:t>
-      </w:r>
-      <w:r>
-        <w:t>create</w:t>
-      </w:r>
-      <w:r>
-        <w:t xml:space="preserve"> cooperati</w:t>
-      </w:r>
-      <w:r>
-        <w:t>ve agents, if implemented</w:t>
-      </w:r>
-      <w:r>
-        <w:t xml:space="preserve"> in the project.</w:t>
-      </w:r>
-      <w:r>
-        <w:t xml:space="preserve"> </w:t>
-      </w:r>
-    </w:p>
-    <w:p>
-      <w:r>
-        <w:rPr>
-          <w:b/>
-          <w:u w:val="single"/>
-        </w:rPr>
-        <w:t>Note:</w:t>
-      </w:r>
-      <w:r>
-        <w:t xml:space="preserve"> This section is especially important for the project </w:t>
-      </w:r>
-      <w:r>
-        <w:t>“</w:t>
-      </w:r>
-      <w:r>
-        <w:rPr>
-          <w:i/>
-        </w:rPr>
-        <w:t>Warehouse Delivery”</w:t>
-      </w:r>
-      <w:r>
-        <w:t xml:space="preserve">. In this project, it should also be explained </w:t>
-      </w:r>
-      <w:r>
-        <w:t>the algorithms</w:t>
-      </w:r>
-      <w:r>
-        <w:t xml:space="preserve"> </w:t>
-      </w:r>
-      <w:r>
-        <w:t>for coalition formation</w:t>
-      </w:r>
-      <w:r>
-        <w:t xml:space="preserve"> (one subsection each)</w:t>
-      </w:r>
-      <w:r>
-        <w:t xml:space="preserve"> that were implemented</w:t>
-      </w:r>
-      <w:r>
-        <w:t>.</w:t>
-      </w:r>
+      <w:pPr>
+        <w:rPr>
+          <w:lang w:val="pt-PT"/>
+        </w:rPr>
+      </w:pPr>
+      <w:r>
+        <w:rPr>
+          <w:lang w:val="pt-PT"/>
+        </w:rPr>
+        <w:t>No sistema deliberativo, os lobos são capazes de comunicação de forma a coordenarem entre eles um plano de ataque. Cada lobo tem conhecimento sobre o flanco pela qual pretende atacar a presa, os flancos escolhidos pelos outros lobos atacar e informação sobre se os outros lobos ouviram ou não a sua mensagem.</w:t>
+      </w:r>
+    </w:p>
+    <w:p>
+      <w:pPr>
+        <w:rPr>
+          <w:lang w:val="pt-PT"/>
+        </w:rPr>
+      </w:pPr>
+      <w:r>
+        <w:rPr>
+          <w:lang w:val="pt-PT"/>
+        </w:rPr>
+        <w:t>Quando um lobo encontra pela primeira vez o cordeiro, este decide encurralá-lo pelo lado que lhe está mais próximo. No entanto, se tem conhecimento que outro lobo já escolheu esse plano de ataque, decide por o segundo melhor, terceiro ou até mesmo quarto, dependendo dos planos já usados.</w:t>
+      </w:r>
+    </w:p>
+    <w:p>
+      <w:pPr>
+        <w:rPr>
+          <w:lang w:val="pt-PT"/>
+        </w:rPr>
+      </w:pPr>
+      <w:r>
+        <w:rPr>
+          <w:lang w:val="pt-PT"/>
+        </w:rPr>
+        <w:t>Assim que o lobo encontra um outro lobo, se ainda não lhe enviou a mensagem do seu plano de ataque, então envia essa mensagem para ter a certeza que o outro lobo sabe. Enviar a informação é algo penoso no lobo pelo que “ele tem de parar e uivar” gastando um turno nessa ação. Decora também que a mensagem foi enviada àquele colega para não a enviar novamente sem necessidade.</w:t>
+      </w:r>
+    </w:p>
+    <w:p>
+      <w:pPr>
+        <w:rPr>
+          <w:lang w:val="pt-PT"/>
+        </w:rPr>
+      </w:pPr>
+      <w:r>
+        <w:rPr>
+          <w:lang w:val="pt-PT"/>
+        </w:rPr>
+        <w:t xml:space="preserve">Existem situações em que ocorrem conflitos e dois lobos com escolhem atacar o mesmo flanco. Para resolver esse impasse, quando um lobo recebe uma mensagem que indica que já alguém escolheu o seu plano, o lobo desiste da sua ideia em prol do colega e tem de escolher um flanco novo dos ainda disponíveis. Naturalmente, isso significa que terá novamente de avisar todos os outros lobos do seu plano novamente. </w:t>
+      </w:r>
+    </w:p>
+    <w:p>
+      <w:pPr>
+        <w:rPr>
+          <w:lang w:val="pt-PT"/>
+        </w:rPr>
+      </w:pPr>
+      <w:r>
+        <w:rPr>
+          <w:lang w:val="pt-PT"/>
+        </w:rPr>
+        <w:t>Esta última ação por parte dos lobos é bastante interessante visto que leva a um novo comportamento emergente em que, quando próximos de apanhar a ovelha, os lobos trocam algumas mensagens entre si até terem planeado completamente quem ataca por que lado.</w:t>
+      </w:r>
+    </w:p>
+    <w:p>
+      <w:pPr>
+        <w:rPr>
+          <w:lang w:val="pt-PT"/>
+        </w:rPr>
+      </w:pPr>
     </w:p>
     <w:p>
       <w:pPr>
@@ -3135,6 +3126,7 @@
         </w:numPr>
       </w:pPr>
       <w:r>
+        <w:lastRenderedPageBreak/>
         <w:t>The tests that were designed;</w:t>
       </w:r>
     </w:p>
@@ -3342,7 +3334,6 @@
           <w:b/>
           <w:u w:val="single"/>
         </w:rPr>
-        <w:lastRenderedPageBreak/>
         <w:t>Note:</w:t>
       </w:r>
       <w:r>
@@ -3798,6 +3789,7 @@
         <w:rPr>
           <w:rStyle w:val="RefernciaIntensa"/>
         </w:rPr>
+        <w:lastRenderedPageBreak/>
         <w:t xml:space="preserve">E. </w:t>
       </w:r>
       <w:proofErr w:type="spellStart"/>
@@ -4074,7 +4066,7 @@
       <w:rPr>
         <w:noProof/>
       </w:rPr>
-      <w:t>4</w:t>
+      <w:t>8</w:t>
     </w:r>
     <w:r>
       <w:fldChar w:fldCharType="end"/>
@@ -4103,7 +4095,7 @@
       <w:rPr>
         <w:noProof/>
       </w:rPr>
-      <w:t>5</w:t>
+      <w:t>7</w:t>
     </w:r>
     <w:r>
       <w:fldChar w:fldCharType="end"/>
@@ -4183,27 +4175,14 @@
     <w:r>
       <w:tab/>
     </w:r>
-    <w:r>
-      <w:fldChar w:fldCharType="begin"/>
-    </w:r>
-    <w:r>
-      <w:instrText xml:space="preserve"> STYLEREF GroupID \* MERGEFORMAT </w:instrText>
-    </w:r>
-    <w:r>
-      <w:fldChar w:fldCharType="separate"/>
-    </w:r>
-    <w:r>
-      <w:rPr>
-        <w:noProof/>
-      </w:rPr>
-      <w:t>Group 17 - &lt;Taguspark&gt;</w:t>
-    </w:r>
-    <w:r>
-      <w:rPr>
-        <w:noProof/>
-      </w:rPr>
-      <w:fldChar w:fldCharType="end"/>
-    </w:r>
+    <w:fldSimple w:instr=" STYLEREF GroupID \* MERGEFORMAT ">
+      <w:r>
+        <w:rPr>
+          <w:noProof/>
+        </w:rPr>
+        <w:t>Group 17 - &lt;Taguspark&gt;</w:t>
+      </w:r>
+    </w:fldSimple>
     <w:r>
       <w:tab/>
     </w:r>
@@ -9829,7 +9808,7 @@
 </file>
 
 <file path=customXml/itemProps1.xml><?xml version="1.0" encoding="utf-8"?>
-<ds:datastoreItem xmlns:ds="http://schemas.openxmlformats.org/officeDocument/2006/customXml" ds:itemID="{C0536FEB-EEB9-4A03-A12B-37633A66277C}">
+<ds:datastoreItem xmlns:ds="http://schemas.openxmlformats.org/officeDocument/2006/customXml" ds:itemID="{C3D5208A-E3C6-4B9C-9249-159592032588}">
   <ds:schemaRefs>
     <ds:schemaRef ds:uri="http://schemas.openxmlformats.org/officeDocument/2006/bibliography"/>
   </ds:schemaRefs>

</xml_diff>

<commit_message>
Report update: abstract and cenarius
</commit_message>
<xml_diff>
--- a/report/Report.docx
+++ b/report/Report.docx
@@ -132,7 +132,7 @@
               </wp:anchor>
             </w:drawing>
           </mc:Choice>
-          <mc:Fallback xmlns:mo="http://schemas.microsoft.com/office/mac/office/2008/main" xmlns:mv="urn:schemas-microsoft-com:mac:vml">
+          <mc:Fallback xmlns:mv="urn:schemas-microsoft-com:mac:vml" xmlns:mo="http://schemas.microsoft.com/office/mac/office/2008/main">
             <w:pict>
               <v:group w14:anchorId="18DA7B32" id="Group_x0020_5" o:spid="_x0000_s1026" style="position:absolute;margin-left:41.25pt;margin-top:44.15pt;width:18pt;height:10in;z-index:251664384;mso-width-percent:29;mso-position-horizontal-relative:page;mso-position-vertical-relative:page;mso-width-percent:29" coordsize="228600,9144000" o:gfxdata="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">
                 <v:rect id="Rectangle_x0020_6" o:spid="_x0000_s1027" style="position:absolute;width:228600;height:8782050;visibility:visible;mso-wrap-style:square;v-text-anchor:middle" o:gfxdata="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" fillcolor="#2683c6 [3205]" stroked="f" strokeweight="1pt"/>
@@ -303,7 +303,6 @@
       </w:r>
     </w:p>
     <w:p/>
-    <w:p/>
     <w:p>
       <w:pPr>
         <w:pStyle w:val="Ttulo"/>
@@ -315,25 +314,57 @@
         <w:rPr>
           <w:lang w:val="en-US"/>
         </w:rPr>
-        <w:t>Agents In</w:t>
+        <w:t>Agents i</w:t>
       </w:r>
       <w:r>
         <w:rPr>
           <w:lang w:val="en-US"/>
         </w:rPr>
-        <w:t xml:space="preserve"> &lt;</w:t>
+        <w:t>n</w:t>
       </w:r>
       <w:r>
         <w:rPr>
           <w:lang w:val="en-US"/>
         </w:rPr>
-        <w:t>Project Title</w:t>
+        <w:t xml:space="preserve"> </w:t>
       </w:r>
       <w:r>
         <w:rPr>
           <w:lang w:val="en-US"/>
         </w:rPr>
-        <w:t>&gt;</w:t>
+        <w:t>Wolf Pack</w:t>
+      </w:r>
+    </w:p>
+    <w:p>
+      <w:r>
+        <w:rPr>
+          <w:noProof/>
+        </w:rPr>
+        <w:pict w14:anchorId="5973C3CA">
+          <v:shapetype id="_x0000_t75" coordsize="21600,21600" o:spt="75" o:preferrelative="t" path="m@4@5l@4@11@9@11@9@5xe" filled="f" stroked="f">
+            <v:stroke joinstyle="miter"/>
+            <v:formulas>
+              <v:f eqn="if lineDrawn pixelLineWidth 0"/>
+              <v:f eqn="sum @0 1 0"/>
+              <v:f eqn="sum 0 0 @1"/>
+              <v:f eqn="prod @2 1 2"/>
+              <v:f eqn="prod @3 21600 pixelWidth"/>
+              <v:f eqn="prod @3 21600 pixelHeight"/>
+              <v:f eqn="sum @0 0 1"/>
+              <v:f eqn="prod @6 1 2"/>
+              <v:f eqn="prod @7 21600 pixelWidth"/>
+              <v:f eqn="sum @8 21600 0"/>
+              <v:f eqn="prod @7 21600 pixelHeight"/>
+              <v:f eqn="sum @10 21600 0"/>
+            </v:formulas>
+            <v:path o:extrusionok="f" gradientshapeok="t" o:connecttype="rect"/>
+            <o:lock v:ext="edit" aspectratio="t"/>
+          </v:shapetype>
+          <v:shape id="_x0000_s1026" type="#_x0000_t75" style="position:absolute;left:0;text-align:left;margin-left:6.55pt;margin-top:15.7pt;width:451pt;height:206.5pt;z-index:-251649024;mso-position-horizontal-relative:text;mso-position-vertical-relative:text" wrapcoords="1150 0 1150 21521 20378 21521 20378 0 1150 0">
+            <v:imagedata r:id="rId9" o:title="ShowImage"/>
+            <w10:wrap type="tight"/>
+          </v:shape>
+        </w:pict>
       </w:r>
     </w:p>
     <w:p/>
@@ -341,7 +372,14 @@
     <w:p/>
     <w:p/>
     <w:p/>
-    <w:p/>
+    <w:p>
+      <w:pPr>
+        <w:jc w:val="right"/>
+        <w:rPr>
+          <w:b/>
+        </w:rPr>
+      </w:pPr>
+    </w:p>
     <w:p>
       <w:pPr>
         <w:jc w:val="right"/>
@@ -441,7 +479,7 @@
               </wp:anchor>
             </w:drawing>
           </mc:Choice>
-          <mc:Fallback xmlns:mo="http://schemas.microsoft.com/office/mac/office/2008/main" xmlns:mv="urn:schemas-microsoft-com:mac:vml">
+          <mc:Fallback xmlns:mv="urn:schemas-microsoft-com:mac:vml" xmlns:mo="http://schemas.microsoft.com/office/mac/office/2008/main">
             <w:pict>
               <v:line w14:anchorId="5C709376" id="Straight_x0020_Connector_x0020_9" o:spid="_x0000_s1026" style="position:absolute;z-index:251665408;visibility:visible;mso-wrap-style:square;mso-width-percent:0;mso-wrap-distance-left:9pt;mso-wrap-distance-top:0;mso-wrap-distance-right:9pt;mso-wrap-distance-bottom:0;mso-position-horizontal:absolute;mso-position-horizontal-relative:text;mso-position-vertical:absolute;mso-position-vertical-relative:text;mso-width-percent:0;mso-width-relative:margin" from="253.45pt,17.45pt" to="487.7pt,17.45pt" o:gfxdata="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" strokecolor="#1cade4 [3204]" strokeweight="1.5pt"/>
             </w:pict>
@@ -649,203 +687,115 @@
       <w:bookmarkEnd w:id="0"/>
       <w:bookmarkEnd w:id="1"/>
     </w:p>
-    <w:p>
-      <w:r>
-        <w:t xml:space="preserve">The </w:t>
-      </w:r>
-      <w:r>
-        <w:t>abstract</w:t>
-      </w:r>
-      <w:r>
-        <w:t xml:space="preserve"> of a document corresponds to a short</w:t>
-      </w:r>
-      <w:r>
-        <w:t xml:space="preserve"> and self-contained (maximum one page) description </w:t>
-      </w:r>
-      <w:r>
-        <w:t>of the main as</w:t>
-      </w:r>
-      <w:r>
-        <w:t>pects of the work presented. This</w:t>
-      </w:r>
-      <w:r>
-        <w:t xml:space="preserve"> summary plays </w:t>
-      </w:r>
-      <w:r>
-        <w:t>a</w:t>
-      </w:r>
-      <w:r>
-        <w:t xml:space="preserve"> key role </w:t>
-      </w:r>
-      <w:r>
-        <w:t>in</w:t>
-      </w:r>
-      <w:r>
-        <w:t xml:space="preserve"> motivat</w:t>
-      </w:r>
-      <w:r>
-        <w:t>ing</w:t>
-      </w:r>
-      <w:r>
-        <w:t xml:space="preserve"> the reader to continue read</w:t>
-      </w:r>
-      <w:r>
-        <w:t>ing</w:t>
-      </w:r>
-      <w:r>
-        <w:t xml:space="preserve"> the entire document. The </w:t>
-      </w:r>
-      <w:r>
-        <w:t>abstract</w:t>
-      </w:r>
-      <w:r>
-        <w:t xml:space="preserve"> should include the following aspects: (1) Motivation and description of the problem</w:t>
-      </w:r>
-      <w:r>
+    <w:p/>
+    <w:p>
+      <w:pPr>
+        <w:rPr>
+          <w:lang w:val="pt-PT"/>
+        </w:rPr>
+      </w:pPr>
+      <w:r>
+        <w:rPr>
+          <w:lang w:val="pt-PT"/>
+        </w:rPr>
+        <w:t xml:space="preserve">A solução de problemas multiagentes, principalmente quando envolvem </w:t>
+      </w:r>
+      <w:r>
+        <w:rPr>
+          <w:lang w:val="pt-PT"/>
+        </w:rPr>
+        <w:t xml:space="preserve">aprendizagem </w:t>
+      </w:r>
+      <w:r>
+        <w:rPr>
+          <w:lang w:val="pt-PT"/>
+        </w:rPr>
+        <w:t xml:space="preserve">por reforço têm enorme potencial mas são de difícil implementação. Este projeto visa criar uma solução a um problema multiagente do género de perseguição. </w:t>
+      </w:r>
+      <w:r>
+        <w:rPr>
+          <w:lang w:val="pt-PT"/>
+        </w:rPr>
+        <w:t xml:space="preserve">Implementámos 3 tipos de soluções: reativas, deliberativas e de aprendizagem. </w:t>
+      </w:r>
+      <w:r>
+        <w:rPr>
+          <w:lang w:val="pt-PT"/>
+        </w:rPr>
+        <w:t xml:space="preserve">Os resultados foram satisfatórios </w:t>
+      </w:r>
+      <w:r>
+        <w:rPr>
+          <w:lang w:val="pt-PT"/>
+        </w:rPr>
+        <w:t>principalmente com a solução deliberativa (e com aprendizagem?). Com estas técnicas comprovamos como é possível resolver de forma rápida e eficiente este problema multiagente.</w:t>
+      </w:r>
+    </w:p>
+    <w:p>
+      <w:pPr>
+        <w:rPr>
+          <w:lang w:val="pt-PT"/>
+        </w:rPr>
+      </w:pPr>
+    </w:p>
+    <w:p>
+      <w:pPr>
+        <w:rPr>
+          <w:lang w:val="pt-PT"/>
+        </w:rPr>
+      </w:pPr>
+      <w:proofErr w:type="spellStart"/>
+      <w:r>
+        <w:rPr>
+          <w:b/>
+          <w:lang w:val="pt-PT"/>
+        </w:rPr>
+        <w:t>Keywords</w:t>
+      </w:r>
+      <w:proofErr w:type="spellEnd"/>
+      <w:r>
+        <w:rPr>
+          <w:b/>
+          <w:lang w:val="pt-PT"/>
+        </w:rPr>
+        <w:t xml:space="preserve">: </w:t>
+      </w:r>
+      <w:r>
+        <w:rPr>
+          <w:lang w:val="pt-PT"/>
+        </w:rPr>
+        <w:t>multiagentes</w:t>
+      </w:r>
+      <w:r>
+        <w:rPr>
+          <w:lang w:val="pt-PT"/>
+        </w:rPr>
         <w:t xml:space="preserve">, </w:t>
       </w:r>
       <w:r>
         <w:rPr>
-          <w:i/>
-        </w:rPr>
-        <w:t>i.e.</w:t>
-      </w:r>
-      <w:r>
-        <w:t>,</w:t>
-      </w:r>
-      <w:r>
-        <w:t xml:space="preserve"> </w:t>
-      </w:r>
-      <w:r>
-        <w:t>w</w:t>
-      </w:r>
-      <w:r>
-        <w:t>hy is the work presented</w:t>
-      </w:r>
-      <w:r>
-        <w:t xml:space="preserve"> </w:t>
-      </w:r>
-      <w:r>
-        <w:t>important</w:t>
-      </w:r>
-      <w:r>
-        <w:t xml:space="preserve"> and</w:t>
-      </w:r>
-      <w:r>
-        <w:t xml:space="preserve"> </w:t>
-      </w:r>
-      <w:r>
-        <w:t>what is the</w:t>
-      </w:r>
-      <w:r>
-        <w:t xml:space="preserve"> problem you are trying to solve</w:t>
-      </w:r>
-      <w:r>
-        <w:t>;</w:t>
-      </w:r>
-      <w:r>
-        <w:t xml:space="preserve"> (2) Approach</w:t>
-      </w:r>
-      <w:r>
-        <w:t xml:space="preserve">, </w:t>
-      </w:r>
-      <w:r>
-        <w:rPr>
-          <w:i/>
-        </w:rPr>
-        <w:t>i.e.</w:t>
-      </w:r>
-      <w:r>
-        <w:t>,</w:t>
-      </w:r>
-      <w:r>
-        <w:t xml:space="preserve"> </w:t>
-      </w:r>
-      <w:r>
-        <w:t>w</w:t>
-      </w:r>
-      <w:r>
-        <w:t>hat was the approach to solving the problem</w:t>
-      </w:r>
-      <w:r>
-        <w:t>;</w:t>
-      </w:r>
-      <w:r>
-        <w:t xml:space="preserve"> (3) Results</w:t>
-      </w:r>
-      <w:r>
-        <w:t xml:space="preserve">, </w:t>
-      </w:r>
-      <w:r>
-        <w:rPr>
-          <w:i/>
-        </w:rPr>
-        <w:t>i.e.</w:t>
-      </w:r>
-      <w:r>
-        <w:t>,</w:t>
-      </w:r>
-      <w:r>
-        <w:t xml:space="preserve"> w</w:t>
-      </w:r>
-      <w:r>
-        <w:t>hat is the proposed solution to the problem</w:t>
-      </w:r>
-      <w:r>
-        <w:t xml:space="preserve"> and the main results of the comparative study;</w:t>
-      </w:r>
-      <w:r>
-        <w:t xml:space="preserve"> (4) Conclusions</w:t>
-      </w:r>
-      <w:r>
-        <w:t xml:space="preserve">, </w:t>
-      </w:r>
-      <w:r>
-        <w:rPr>
-          <w:i/>
-        </w:rPr>
-        <w:t>i.e.</w:t>
-      </w:r>
-      <w:r>
-        <w:t>,</w:t>
-      </w:r>
-      <w:r>
-        <w:t xml:space="preserve"> </w:t>
-      </w:r>
-      <w:r>
-        <w:t>w</w:t>
-      </w:r>
-      <w:r>
-        <w:t>hat are t</w:t>
-      </w:r>
-      <w:r>
-        <w:t>he implications of the solution.</w:t>
-      </w:r>
-    </w:p>
-    <w:p/>
-    <w:p>
-      <w:r>
-        <w:rPr>
-          <w:b/>
-        </w:rPr>
-        <w:t>Keywords</w:t>
-      </w:r>
-      <w:r>
-        <w:rPr>
-          <w:b/>
-        </w:rPr>
-        <w:t xml:space="preserve">: </w:t>
-      </w:r>
-      <w:r>
-        <w:t>a list separated by commas with no more than seven key wor</w:t>
-      </w:r>
-      <w:r>
-        <w:t>ds that characterize the work</w:t>
-      </w:r>
-      <w:r>
-        <w:t>.</w:t>
-      </w:r>
-      <w:r>
+          <w:lang w:val="pt-PT"/>
+        </w:rPr>
+        <w:t>arquiteturas reativas, arquiteturas deliberativas, arquitetura de aprendizagem, Q-</w:t>
+      </w:r>
+      <w:proofErr w:type="spellStart"/>
+      <w:r>
+        <w:rPr>
+          <w:lang w:val="pt-PT"/>
+        </w:rPr>
+        <w:t>learning</w:t>
+      </w:r>
+      <w:proofErr w:type="spellEnd"/>
+      <w:r>
+        <w:rPr>
+          <w:lang w:val="pt-PT"/>
+        </w:rPr>
+        <w:t xml:space="preserve"> modular</w:t>
+      </w:r>
+      <w:r>
+        <w:rPr>
+          <w:lang w:val="pt-PT"/>
+        </w:rPr>
         <w:br w:type="page"/>
       </w:r>
     </w:p>
@@ -2015,282 +1965,370 @@
       </w:r>
       <w:bookmarkEnd w:id="7"/>
     </w:p>
-    <w:p>
-      <w:r>
-        <w:t xml:space="preserve">This section </w:t>
-      </w:r>
-      <w:r>
-        <w:t>is</w:t>
-      </w:r>
-      <w:r>
+    <w:p/>
+    <w:p>
+      <w:pPr>
+        <w:rPr>
+          <w:lang w:val="pt-PT"/>
+        </w:rPr>
+      </w:pPr>
+      <w:r>
+        <w:rPr>
+          <w:lang w:val="pt-PT"/>
+        </w:rPr>
+        <w:t>Este projeto é composto por 2 tipos de agentes num total de 5 agentes: 4 agentes do tipo lobo e um agente do tipo ovelha.</w:t>
+      </w:r>
+      <w:r>
+        <w:rPr>
+          <w:lang w:val="pt-PT"/>
+        </w:rPr>
+        <w:t xml:space="preserve"> Ambos os agentes têm os partilham as mesmas ações: mover para cima, mover para baixo, mover para a esquerda, mover para a direita.</w:t>
+      </w:r>
+      <w:r>
+        <w:rPr>
+          <w:lang w:val="pt-PT"/>
+        </w:rPr>
+        <w:t xml:space="preserve"> Só é poss</w:t>
+      </w:r>
+      <w:r>
+        <w:rPr>
+          <w:lang w:val="pt-PT"/>
+        </w:rPr>
+        <w:t>ível mover para tais posições se estiverem desocupadas.</w:t>
+      </w:r>
+      <w:r>
+        <w:rPr>
+          <w:lang w:val="pt-PT"/>
+        </w:rPr>
         <w:t xml:space="preserve"> </w:t>
       </w:r>
-      <w:r>
-        <w:t xml:space="preserve">especially important in projects </w:t>
-      </w:r>
-      <w:r>
-        <w:t>whe</w:t>
-      </w:r>
-      <w:r>
-        <w:t>re</w:t>
-      </w:r>
-      <w:r>
-        <w:t xml:space="preserve"> the realization of the environment is one of the objectives of the project, that is, for projects whose theme was proposed. </w:t>
-      </w:r>
-      <w:r>
-        <w:t>T</w:t>
-      </w:r>
-      <w:r>
-        <w:t>he environment</w:t>
-      </w:r>
-      <w:r>
-        <w:t>’s</w:t>
-      </w:r>
-      <w:r>
+    </w:p>
+    <w:p>
+      <w:pPr>
+        <w:rPr>
+          <w:lang w:val="pt-PT"/>
+        </w:rPr>
+      </w:pPr>
+      <w:r>
+        <w:rPr>
+          <w:lang w:val="pt-PT"/>
+        </w:rPr>
+        <w:t xml:space="preserve">O agente ovelha é extremamente simples capaz apenas de se mover de forma aleatória pelo mapa. Acrescentámos também uma opção para uma versão reativa da ovelha </w:t>
+      </w:r>
+      <w:r>
+        <w:rPr>
+          <w:lang w:val="pt-PT"/>
+        </w:rPr>
+        <w:t>capaz de fugir aos lobos próximos.</w:t>
+      </w:r>
+      <w:r>
+        <w:rPr>
+          <w:lang w:val="pt-PT"/>
+        </w:rPr>
+        <w:t xml:space="preserve"> Nesta situação a ovelha tem como sensor um campo de visão capaz de distância </w:t>
+      </w:r>
+      <w:r>
+        <w:rPr>
+          <w:i/>
+          <w:lang w:val="pt-PT"/>
+        </w:rPr>
+        <w:t>d</w:t>
+      </w:r>
+      <w:r>
+        <w:rPr>
+          <w:i/>
+          <w:lang w:val="pt-PT"/>
+        </w:rPr>
         <w:t xml:space="preserve"> </w:t>
       </w:r>
       <w:r>
-        <w:t xml:space="preserve">elements, dynamics, </w:t>
-      </w:r>
-      <w:r>
-        <w:t xml:space="preserve">implementation </w:t>
-      </w:r>
-      <w:r>
-        <w:t xml:space="preserve">details </w:t>
-      </w:r>
-      <w:r>
-        <w:t>and possible existing parameterization for the same should be described and justified.</w:t>
-      </w:r>
-      <w:r>
-        <w:t xml:space="preserve"> The description of the agent’s perceptions, actions, possible limitations, etc.  </w:t>
-      </w:r>
-      <w:proofErr w:type="gramStart"/>
-      <w:r>
-        <w:t>should</w:t>
-      </w:r>
-      <w:proofErr w:type="gramEnd"/>
-      <w:r>
-        <w:t xml:space="preserve"> also be provided. </w:t>
-      </w:r>
-    </w:p>
-    <w:p>
-      <w:r>
-        <w:t xml:space="preserve">For projects implementing one of the provided proposals, this description should only summarize </w:t>
-      </w:r>
-      <w:r>
-        <w:t xml:space="preserve">the involved entities, </w:t>
-      </w:r>
-      <w:r>
-        <w:t>developed sensors, considered perceptions and actions, and extra considerations.</w:t>
-      </w:r>
-    </w:p>
-    <w:p>
-      <w:pPr>
-        <w:rPr>
-          <w:lang w:val="pt-PT"/>
-        </w:rPr>
-      </w:pPr>
-      <w:r>
-        <w:rPr>
-          <w:lang w:val="pt-PT"/>
-        </w:rPr>
-        <w:t>Os agentes reativos têm duas perceções. Estas são os métodos “</w:t>
+        <w:rPr>
+          <w:lang w:val="pt-PT"/>
+        </w:rPr>
+        <w:t>capaz de identificar os lobos.</w:t>
+      </w:r>
+    </w:p>
+    <w:p>
+      <w:pPr>
+        <w:rPr>
+          <w:lang w:val="pt-PT"/>
+        </w:rPr>
+      </w:pPr>
+      <w:r>
+        <w:rPr>
+          <w:lang w:val="pt-PT"/>
+        </w:rPr>
+        <w:t xml:space="preserve">Os lobos são muito mais complexos. Na sua versão reative têm apenas uma variável associada, o seu </w:t>
       </w:r>
       <w:proofErr w:type="spellStart"/>
       <w:r>
         <w:rPr>
-          <w:lang w:val="pt-PT"/>
-        </w:rPr>
-        <w:t>in-sight</w:t>
+          <w:i/>
+          <w:lang w:val="pt-PT"/>
+        </w:rPr>
+        <w:t>field</w:t>
       </w:r>
       <w:proofErr w:type="spellEnd"/>
       <w:r>
         <w:rPr>
-          <w:lang w:val="pt-PT"/>
-        </w:rPr>
-        <w:t>” e “</w:t>
+          <w:i/>
+          <w:lang w:val="pt-PT"/>
+        </w:rPr>
+        <w:t xml:space="preserve"> </w:t>
       </w:r>
       <w:proofErr w:type="spellStart"/>
       <w:r>
         <w:rPr>
-          <w:lang w:val="pt-PT"/>
-        </w:rPr>
-        <w:t>in-corer</w:t>
+          <w:i/>
+          <w:lang w:val="pt-PT"/>
+        </w:rPr>
+        <w:t>of</w:t>
       </w:r>
       <w:proofErr w:type="spellEnd"/>
       <w:r>
         <w:rPr>
-          <w:lang w:val="pt-PT"/>
-        </w:rPr>
-        <w:t>”. Ambos os métodos são booleanos. O primeiro método devolve o valor lógico de verdade se a presa estiver dentro do campo de visão do agente que chamou esse método. O segundo método só é chamado se a presa estiver dentro do campo de visão do agente em questão e devolve o valor de verdade se a presa estiver num dos cantos</w:t>
-      </w:r>
-      <w:bookmarkStart w:id="8" w:name="_GoBack"/>
+          <w:i/>
+          <w:lang w:val="pt-PT"/>
+        </w:rPr>
+        <w:t xml:space="preserve"> </w:t>
+      </w:r>
+      <w:proofErr w:type="spellStart"/>
+      <w:r>
+        <w:rPr>
+          <w:i/>
+          <w:lang w:val="pt-PT"/>
+        </w:rPr>
+        <w:t>view</w:t>
+      </w:r>
+      <w:proofErr w:type="spellEnd"/>
+      <w:r>
+        <w:rPr>
+          <w:lang w:val="pt-PT"/>
+        </w:rPr>
+        <w:t xml:space="preserve"> (não confundir com memória visto que não guarda informação apresentada ao longo do tempo. Esta é constante para cada lobo).</w:t>
+      </w:r>
+      <w:r>
+        <w:rPr>
+          <w:lang w:val="pt-PT"/>
+        </w:rPr>
+        <w:t xml:space="preserve"> Com ela podem</w:t>
+      </w:r>
+      <w:r>
+        <w:rPr>
+          <w:lang w:val="pt-PT"/>
+        </w:rPr>
+        <w:t xml:space="preserve"> </w:t>
+      </w:r>
+      <w:r>
+        <w:rPr>
+          <w:lang w:val="pt-PT"/>
+        </w:rPr>
+        <w:t xml:space="preserve">identificar-se uns aos outros e à ovelha se estiverem dentro do alcance do mesmo. </w:t>
+      </w:r>
+    </w:p>
+    <w:p>
+      <w:pPr>
+        <w:rPr>
+          <w:lang w:val="pt-PT"/>
+        </w:rPr>
+      </w:pPr>
+      <w:r>
+        <w:rPr>
+          <w:lang w:val="pt-PT"/>
+        </w:rPr>
+        <w:t>Quando deliberativos, os lobos têm uma ação extra (</w:t>
+      </w:r>
+      <w:r>
+        <w:rPr>
+          <w:i/>
+          <w:lang w:val="pt-PT"/>
+        </w:rPr>
+        <w:t>o ouvir</w:t>
+      </w:r>
+      <w:r>
+        <w:rPr>
+          <w:i/>
+          <w:lang w:val="pt-PT"/>
+        </w:rPr>
+        <w:t xml:space="preserve">) </w:t>
+      </w:r>
+      <w:r>
+        <w:rPr>
+          <w:lang w:val="pt-PT"/>
+        </w:rPr>
+        <w:t>que transmite uma mensagem aos outros lobos sobre que lado planeiam flanquear a ovelha. Para poderem saber o plano de outros lobos e a quem já enviaram mensagem, têm agora memória sobre estes vários valores.</w:t>
+      </w:r>
+    </w:p>
+    <w:p>
+      <w:pPr>
+        <w:rPr>
+          <w:lang w:val="pt-PT"/>
+        </w:rPr>
+      </w:pPr>
+      <w:r>
+        <w:rPr>
+          <w:lang w:val="pt-PT"/>
+        </w:rPr>
+        <w:t xml:space="preserve">Por último, na sua versão com aprendizagem, os lobos perdem novamente a capacidade de enviar mensagens mas têm agora </w:t>
+      </w:r>
+      <w:r>
+        <w:rPr>
+          <w:lang w:val="pt-PT"/>
+        </w:rPr>
+        <w:t xml:space="preserve">conhecimento dos múltiplos </w:t>
+      </w:r>
+      <w:r>
+        <w:rPr>
+          <w:i/>
+          <w:lang w:val="pt-PT"/>
+        </w:rPr>
+        <w:t>Q-</w:t>
+      </w:r>
+      <w:proofErr w:type="spellStart"/>
+      <w:r>
+        <w:rPr>
+          <w:i/>
+          <w:lang w:val="pt-PT"/>
+        </w:rPr>
+        <w:t>values</w:t>
+      </w:r>
+      <w:proofErr w:type="spellEnd"/>
+      <w:r>
+        <w:rPr>
+          <w:i/>
+          <w:lang w:val="pt-PT"/>
+        </w:rPr>
+        <w:t xml:space="preserve"> </w:t>
+      </w:r>
+      <w:r>
+        <w:rPr>
+          <w:lang w:val="pt-PT"/>
+        </w:rPr>
+        <w:t xml:space="preserve">possíveis para cada par “outro lobo-presa”. </w:t>
+      </w:r>
+    </w:p>
+    <w:p>
+      <w:pPr>
+        <w:rPr>
+          <w:lang w:val="pt-PT"/>
+        </w:rPr>
+      </w:pPr>
+    </w:p>
+    <w:p>
+      <w:pPr>
+        <w:pStyle w:val="Cabealho1"/>
+      </w:pPr>
+      <w:bookmarkStart w:id="8" w:name="_Toc448533414"/>
+      <w:r>
+        <w:t>Agent Architectures</w:t>
+      </w:r>
+      <w:r>
+        <w:t xml:space="preserve"> / Algorithms</w:t>
+      </w:r>
       <w:bookmarkEnd w:id="8"/>
-      <w:r>
-        <w:rPr>
-          <w:lang w:val="pt-PT"/>
-        </w:rPr>
-        <w:t xml:space="preserve"> do mundo. </w:t>
-      </w:r>
-    </w:p>
-    <w:p>
-      <w:pPr>
-        <w:rPr>
-          <w:lang w:val="pt-PT"/>
-        </w:rPr>
-      </w:pPr>
-      <w:r>
-        <w:rPr>
-          <w:lang w:val="pt-PT"/>
-        </w:rPr>
-        <w:t>Estes agentes têm tamb</w:t>
-      </w:r>
-      <w:r>
-        <w:rPr>
-          <w:lang w:val="pt-PT"/>
-        </w:rPr>
-        <w:t>ém quatro atuadores,</w:t>
-      </w:r>
-      <w:r>
-        <w:rPr>
-          <w:lang w:val="pt-PT"/>
-        </w:rPr>
-        <w:t xml:space="preserve"> correspondentes aos quatro sentidos de movimento nos quais os agentes podem se mover</w:t>
-      </w:r>
-      <w:r>
-        <w:rPr>
-          <w:lang w:val="pt-PT"/>
-        </w:rPr>
-        <w:t xml:space="preserve"> (cima, baixo, esquerda e direita). Os agentes só se podem</w:t>
-      </w:r>
-      <w:r>
-        <w:rPr>
-          <w:lang w:val="pt-PT"/>
-        </w:rPr>
-        <w:t xml:space="preserve"> mover para zonas adjacentes a eles e que estejam desocupadas, isto é, sem outros agentes ou sem a presa.</w:t>
-      </w:r>
-    </w:p>
-    <w:p>
-      <w:pPr>
-        <w:rPr>
-          <w:lang w:val="pt-PT"/>
-        </w:rPr>
-      </w:pPr>
-    </w:p>
-    <w:p>
-      <w:pPr>
-        <w:pStyle w:val="Cabealho1"/>
-      </w:pPr>
-      <w:bookmarkStart w:id="9" w:name="_Toc448533414"/>
-      <w:r>
-        <w:t>Agent Architectures</w:t>
-      </w:r>
-      <w:r>
-        <w:t xml:space="preserve"> / Algorithms</w:t>
+    </w:p>
+    <w:p>
+      <w:r>
+        <w:t xml:space="preserve">In this </w:t>
+      </w:r>
+      <w:r>
+        <w:t xml:space="preserve">section </w:t>
+      </w:r>
+      <w:r>
+        <w:t xml:space="preserve">you </w:t>
+      </w:r>
+      <w:r>
+        <w:t xml:space="preserve">should describe the </w:t>
+      </w:r>
+      <w:r>
+        <w:t>several</w:t>
+      </w:r>
+      <w:r>
+        <w:t xml:space="preserve"> architectures </w:t>
+      </w:r>
+      <w:r>
+        <w:t>and algorithms according to what is required</w:t>
+      </w:r>
+      <w:r>
+        <w:t xml:space="preserve"> in the project</w:t>
+      </w:r>
+      <w:r>
+        <w:t>’s description</w:t>
+      </w:r>
+      <w:r>
+        <w:t xml:space="preserve">, </w:t>
+      </w:r>
+      <w:r>
+        <w:rPr>
+          <w:i/>
+        </w:rPr>
+        <w:t>e.g.</w:t>
+      </w:r>
+      <w:r>
+        <w:t>,</w:t>
+      </w:r>
+      <w:r>
+        <w:t xml:space="preserve"> </w:t>
+      </w:r>
+      <w:r>
+        <w:t>r</w:t>
+      </w:r>
+      <w:r>
+        <w:t>eactive</w:t>
+      </w:r>
+      <w:r>
+        <w:t>,</w:t>
+      </w:r>
+      <w:r>
+        <w:t xml:space="preserve"> </w:t>
+      </w:r>
+      <w:r>
+        <w:t>d</w:t>
+      </w:r>
+      <w:r>
+        <w:t xml:space="preserve">eliberative </w:t>
+      </w:r>
+      <w:r>
+        <w:t xml:space="preserve">/ </w:t>
+      </w:r>
+      <w:r>
+        <w:t>BDI</w:t>
+      </w:r>
+      <w:r>
+        <w:t>,</w:t>
+      </w:r>
+      <w:r>
+        <w:t xml:space="preserve"> </w:t>
+      </w:r>
+      <w:r>
+        <w:t>hybrid, etc.</w:t>
+      </w:r>
+      <w:r>
+        <w:t xml:space="preserve"> The text should present a conceptual description mentioning aspects of implementation only if necessary for the understanding of the concepts.</w:t>
+      </w:r>
+      <w:r>
+        <w:t xml:space="preserve"> </w:t>
+      </w:r>
+      <w:r>
+        <w:t xml:space="preserve">Some of the aspects to describe </w:t>
+      </w:r>
+      <w:r>
+        <w:t>in each</w:t>
+      </w:r>
+      <w:r>
+        <w:t xml:space="preserve"> subsection are:</w:t>
+      </w:r>
+    </w:p>
+    <w:p>
+      <w:pPr>
+        <w:pStyle w:val="Cabealho2"/>
+      </w:pPr>
+      <w:bookmarkStart w:id="9" w:name="_Toc448533415"/>
+      <w:r>
+        <w:lastRenderedPageBreak/>
+        <w:t>Reactive Architecture</w:t>
       </w:r>
       <w:bookmarkEnd w:id="9"/>
-    </w:p>
-    <w:p>
-      <w:r>
-        <w:t xml:space="preserve">In this </w:t>
-      </w:r>
-      <w:r>
-        <w:t xml:space="preserve">section </w:t>
-      </w:r>
-      <w:r>
-        <w:t xml:space="preserve">you </w:t>
-      </w:r>
-      <w:r>
-        <w:t xml:space="preserve">should describe the </w:t>
-      </w:r>
-      <w:r>
-        <w:t>several</w:t>
-      </w:r>
-      <w:r>
-        <w:t xml:space="preserve"> architectures </w:t>
-      </w:r>
-      <w:r>
-        <w:t>and algorithms according to what is required</w:t>
-      </w:r>
-      <w:r>
-        <w:t xml:space="preserve"> in the project</w:t>
-      </w:r>
-      <w:r>
-        <w:t>’s description</w:t>
-      </w:r>
-      <w:r>
-        <w:t xml:space="preserve">, </w:t>
-      </w:r>
-      <w:r>
-        <w:rPr>
-          <w:i/>
-        </w:rPr>
-        <w:t>e.g.</w:t>
-      </w:r>
-      <w:r>
-        <w:t>,</w:t>
-      </w:r>
-      <w:r>
-        <w:t xml:space="preserve"> </w:t>
-      </w:r>
-      <w:r>
-        <w:t>r</w:t>
-      </w:r>
-      <w:r>
-        <w:t>eactive</w:t>
-      </w:r>
-      <w:r>
-        <w:t>,</w:t>
-      </w:r>
-      <w:r>
-        <w:t xml:space="preserve"> </w:t>
-      </w:r>
-      <w:r>
-        <w:t>d</w:t>
-      </w:r>
-      <w:r>
-        <w:t xml:space="preserve">eliberative </w:t>
-      </w:r>
-      <w:r>
-        <w:t xml:space="preserve">/ </w:t>
-      </w:r>
-      <w:r>
-        <w:t>BDI</w:t>
-      </w:r>
-      <w:r>
-        <w:t>,</w:t>
-      </w:r>
-      <w:r>
-        <w:t xml:space="preserve"> </w:t>
-      </w:r>
-      <w:r>
-        <w:t>hybrid, etc.</w:t>
-      </w:r>
-      <w:r>
-        <w:t xml:space="preserve"> The text should present a conceptual description mentioning aspects of implementation only if necessary for the understanding of the concepts.</w:t>
-      </w:r>
-      <w:r>
-        <w:t xml:space="preserve"> </w:t>
-      </w:r>
-      <w:r>
-        <w:t xml:space="preserve">Some of the aspects to describe </w:t>
-      </w:r>
-      <w:r>
-        <w:t>in each</w:t>
-      </w:r>
-      <w:r>
-        <w:t xml:space="preserve"> subsection are:</w:t>
-      </w:r>
-    </w:p>
-    <w:p>
-      <w:pPr>
-        <w:pStyle w:val="Cabealho2"/>
-      </w:pPr>
-      <w:bookmarkStart w:id="10" w:name="_Toc448533415"/>
-      <w:r>
-        <w:t>Reactive Architecture</w:t>
-      </w:r>
-      <w:bookmarkEnd w:id="10"/>
     </w:p>
     <w:p>
       <w:pPr>
@@ -2358,7 +2396,6 @@
         <w:rPr>
           <w:lang w:val="pt-PT"/>
         </w:rPr>
-        <w:lastRenderedPageBreak/>
         <w:t>Para o problema proposto, os nos</w:t>
       </w:r>
       <w:r>
@@ -2494,100 +2531,20 @@
       <w:pPr>
         <w:pStyle w:val="Cabealho2"/>
       </w:pPr>
-      <w:bookmarkStart w:id="11" w:name="_Toc448533416"/>
+      <w:bookmarkStart w:id="10" w:name="_Toc448533416"/>
       <w:r>
         <w:t>Deliberative Architecture</w:t>
       </w:r>
-      <w:bookmarkEnd w:id="11"/>
-    </w:p>
-    <w:p>
-      <w:pPr>
-        <w:pStyle w:val="PargrafodaLista"/>
-        <w:numPr>
-          <w:ilvl w:val="0"/>
-          <w:numId w:val="28"/>
-        </w:numPr>
-      </w:pPr>
-      <w:r>
-        <w:t>The beliefs of each type of agent;</w:t>
-      </w:r>
-    </w:p>
-    <w:p>
-      <w:pPr>
-        <w:pStyle w:val="PargrafodaLista"/>
-        <w:numPr>
-          <w:ilvl w:val="0"/>
-          <w:numId w:val="28"/>
-        </w:numPr>
-      </w:pPr>
-      <w:r>
-        <w:t>The desires of each type of agent;</w:t>
-      </w:r>
-    </w:p>
-    <w:p>
-      <w:pPr>
-        <w:pStyle w:val="PargrafodaLista"/>
-        <w:numPr>
-          <w:ilvl w:val="0"/>
-          <w:numId w:val="28"/>
-        </w:numPr>
-      </w:pPr>
-      <w:r>
-        <w:t>The intentions of each type of agent;</w:t>
-      </w:r>
-    </w:p>
-    <w:p>
-      <w:pPr>
-        <w:pStyle w:val="PargrafodaLista"/>
-        <w:numPr>
-          <w:ilvl w:val="0"/>
-          <w:numId w:val="28"/>
-        </w:numPr>
-      </w:pPr>
-      <w:r>
-        <w:t>How do beliefs originate desires and, lastly, the intentions;</w:t>
-      </w:r>
-    </w:p>
-    <w:p>
-      <w:pPr>
-        <w:pStyle w:val="PargrafodaLista"/>
-        <w:numPr>
-          <w:ilvl w:val="0"/>
-          <w:numId w:val="28"/>
-        </w:numPr>
-      </w:pPr>
-      <w:r>
-        <w:t>The kind of plans the agents create and follow in order to implement the intentions;</w:t>
-      </w:r>
-    </w:p>
-    <w:p>
-      <w:pPr>
-        <w:pStyle w:val="PargrafodaLista"/>
-        <w:numPr>
-          <w:ilvl w:val="0"/>
-          <w:numId w:val="28"/>
-        </w:numPr>
-      </w:pPr>
-      <w:r>
-        <w:t>Description of possible changes to the original BDI algorithm</w:t>
-      </w:r>
-      <w:r>
-        <w:t>,</w:t>
-      </w:r>
-      <w:r>
-        <w:t xml:space="preserve"> justifying the</w:t>
-      </w:r>
-      <w:r>
-        <w:t>m</w:t>
-      </w:r>
-      <w:r>
-        <w:t>.</w:t>
-      </w:r>
+      <w:bookmarkEnd w:id="10"/>
     </w:p>
     <w:p>
       <w:pPr>
         <w:pStyle w:val="PargrafodaLista"/>
         <w:ind w:left="720"/>
+      </w:pPr>
+    </w:p>
+    <w:p>
+      <w:pPr>
         <w:rPr>
           <w:lang w:val="pt-PT"/>
         </w:rPr>
@@ -2602,13 +2559,7 @@
         <w:rPr>
           <w:lang w:val="pt-PT"/>
         </w:rPr>
-        <w:t xml:space="preserve"> est</w:t>
-      </w:r>
-      <w:r>
-        <w:rPr>
-          <w:lang w:val="pt-PT"/>
-        </w:rPr>
-        <w:t xml:space="preserve">a parte do projeto, chegámos à conclusão que uma arquitetura BDI seria </w:t>
+        <w:t xml:space="preserve"> esta parte do projeto, chegámos à conclusão que uma arquitetura BDI seria </w:t>
       </w:r>
       <w:r>
         <w:rPr>
@@ -2619,8 +2570,6 @@
     </w:p>
     <w:p>
       <w:pPr>
-        <w:pStyle w:val="PargrafodaLista"/>
-        <w:ind w:left="720"/>
         <w:rPr>
           <w:lang w:val="pt-PT"/>
         </w:rPr>
@@ -2646,8 +2595,6 @@
     </w:p>
     <w:p>
       <w:pPr>
-        <w:pStyle w:val="PargrafodaLista"/>
-        <w:ind w:left="720"/>
         <w:rPr>
           <w:lang w:val="pt-PT"/>
         </w:rPr>
@@ -2661,31 +2608,45 @@
     </w:p>
     <w:p>
       <w:pPr>
-        <w:pStyle w:val="PargrafodaLista"/>
-        <w:ind w:left="720"/>
-        <w:rPr>
-          <w:lang w:val="pt-PT"/>
-        </w:rPr>
-      </w:pPr>
-      <w:r>
-        <w:rPr>
-          <w:lang w:val="pt-PT"/>
-        </w:rPr>
-        <w:t xml:space="preserve">- A comunicação entre os agentes de modo a obterem um consenso sobre o seu </w:t>
+        <w:rPr>
+          <w:lang w:val="pt-PT"/>
+        </w:rPr>
+      </w:pPr>
+      <w:r>
+        <w:rPr>
+          <w:lang w:val="pt-PT"/>
+        </w:rPr>
+        <w:t>- A comunicação entre os agentes de modo a obte</w:t>
+      </w:r>
+      <w:r>
+        <w:rPr>
+          <w:lang w:val="pt-PT"/>
+        </w:rPr>
+        <w:t xml:space="preserve">rem um consenso sobre o seu </w:t>
       </w:r>
       <w:proofErr w:type="spellStart"/>
       <w:r>
         <w:rPr>
           <w:lang w:val="pt-PT"/>
         </w:rPr>
-        <w:t>sub-objetivo</w:t>
+        <w:t>sub-</w:t>
+      </w:r>
+      <w:r>
+        <w:rPr>
+          <w:lang w:val="pt-PT"/>
+        </w:rPr>
+        <w:t>objetivo</w:t>
       </w:r>
       <w:proofErr w:type="spellEnd"/>
-    </w:p>
-    <w:p>
-      <w:pPr>
-        <w:pStyle w:val="PargrafodaLista"/>
-        <w:ind w:left="720"/>
+      <w:r>
+        <w:rPr>
+          <w:lang w:val="pt-PT"/>
+        </w:rPr>
+        <w:t>.</w:t>
+      </w:r>
+    </w:p>
+    <w:p>
+      <w:pPr>
         <w:rPr>
           <w:lang w:val="pt-PT"/>
         </w:rPr>
@@ -2708,58 +2669,190 @@
         </w:rPr>
         <w:t xml:space="preserve"> entre pontos dado que mapeamos a solução ótima ao caminho mais curto. Os nós da procura são implementados como uma lista com 3 campos que representam o f, o g e uma posição na grelha </w:t>
       </w:r>
-      <w:proofErr w:type="gramStart"/>
-      <w:r>
-        <w:rPr>
-          <w:lang w:val="pt-PT"/>
-        </w:rPr>
-        <w:t>( representada</w:t>
-      </w:r>
-      <w:proofErr w:type="gramEnd"/>
-      <w:r>
-        <w:rPr>
-          <w:lang w:val="pt-PT"/>
-        </w:rPr>
-        <w:t xml:space="preserve"> por uma lista com coordenadas</w:t>
-      </w:r>
+      <w:r>
+        <w:rPr>
+          <w:lang w:val="pt-PT"/>
+        </w:rPr>
+        <w:t>(representada</w:t>
+      </w:r>
+      <w:r>
+        <w:rPr>
+          <w:lang w:val="pt-PT"/>
+        </w:rPr>
+        <w:t xml:space="preserve"> por uma lista com coordenadas)</w:t>
+      </w:r>
+      <w:r>
+        <w:rPr>
+          <w:lang w:val="pt-PT"/>
+        </w:rPr>
+        <w:t>.</w:t>
+      </w:r>
+      <w:r>
+        <w:rPr>
+          <w:lang w:val="pt-PT"/>
+        </w:rPr>
+        <w:t xml:space="preserve">  </w:t>
+      </w:r>
+    </w:p>
+    <w:p>
+      <w:pPr>
+        <w:rPr>
+          <w:lang w:val="pt-PT"/>
+        </w:rPr>
+      </w:pPr>
+      <w:r>
+        <w:rPr>
+          <w:lang w:val="pt-PT"/>
+        </w:rPr>
+        <w:t xml:space="preserve">- Estado </w:t>
+      </w:r>
+      <w:proofErr w:type="spellStart"/>
+      <w:r>
+        <w:rPr>
+          <w:lang w:val="pt-PT"/>
+        </w:rPr>
+        <w:t>Idle</w:t>
+      </w:r>
+      <w:proofErr w:type="spellEnd"/>
+      <w:r>
+        <w:rPr>
+          <w:lang w:val="pt-PT"/>
+        </w:rPr>
+        <w:t xml:space="preserve">: quando um lobo não tem informação necessária para poder cumprir o seu objetivo, este entra num estado que consiste em vaguear pelo mundo em </w:t>
+      </w:r>
+      <w:proofErr w:type="spellStart"/>
+      <w:r>
+        <w:rPr>
+          <w:lang w:val="pt-PT"/>
+        </w:rPr>
+        <w:t>zigzag</w:t>
+      </w:r>
+      <w:proofErr w:type="spellEnd"/>
+      <w:r>
+        <w:rPr>
+          <w:lang w:val="pt-PT"/>
+        </w:rPr>
+        <w:t xml:space="preserve"> de modo a voltar a obter informação o mais rapidamente possível.</w:t>
+      </w:r>
+      <w:r>
+        <w:rPr>
+          <w:lang w:val="pt-PT"/>
+        </w:rPr>
+        <w:t xml:space="preserve"> Esse movimento é gerado a partir de operações locais que </w:t>
+      </w:r>
+      <w:r>
+        <w:rPr>
+          <w:lang w:val="pt-PT"/>
+        </w:rPr>
+        <w:t>usam os limites do mapa para poderem mudar de direção q</w:t>
+      </w:r>
+      <w:bookmarkStart w:id="11" w:name="_GoBack"/>
+      <w:bookmarkEnd w:id="11"/>
+      <w:r>
+        <w:rPr>
+          <w:lang w:val="pt-PT"/>
+        </w:rPr>
+        <w:t xml:space="preserve">uando conveniente. Esta operação têm em conta o </w:t>
+      </w:r>
+      <w:proofErr w:type="spellStart"/>
+      <w:r>
+        <w:rPr>
+          <w:lang w:val="pt-PT"/>
+        </w:rPr>
+        <w:t>field</w:t>
+      </w:r>
+      <w:proofErr w:type="spellEnd"/>
       <w:r>
         <w:rPr>
           <w:lang w:val="pt-PT"/>
         </w:rPr>
         <w:t xml:space="preserve"> </w:t>
       </w:r>
-      <w:r>
-        <w:rPr>
-          <w:lang w:val="pt-PT"/>
-        </w:rPr>
-        <w:t>)</w:t>
-      </w:r>
-      <w:r>
-        <w:rPr>
-          <w:lang w:val="pt-PT"/>
-        </w:rPr>
-        <w:t xml:space="preserve">  </w:t>
-      </w:r>
-    </w:p>
-    <w:p>
-      <w:pPr>
-        <w:pStyle w:val="PargrafodaLista"/>
-        <w:ind w:left="720"/>
-        <w:rPr>
-          <w:lang w:val="pt-PT"/>
-        </w:rPr>
-      </w:pPr>
-      <w:r>
-        <w:rPr>
-          <w:lang w:val="pt-PT"/>
-        </w:rPr>
-        <w:t xml:space="preserve">- Estado </w:t>
-      </w:r>
       <w:proofErr w:type="spellStart"/>
       <w:r>
         <w:rPr>
           <w:lang w:val="pt-PT"/>
         </w:rPr>
+        <w:t>of</w:t>
+      </w:r>
+      <w:proofErr w:type="spellEnd"/>
+      <w:r>
+        <w:rPr>
+          <w:lang w:val="pt-PT"/>
+        </w:rPr>
+        <w:t xml:space="preserve"> </w:t>
+      </w:r>
+      <w:proofErr w:type="spellStart"/>
+      <w:r>
+        <w:rPr>
+          <w:lang w:val="pt-PT"/>
+        </w:rPr>
+        <w:t>view</w:t>
+      </w:r>
+      <w:proofErr w:type="spellEnd"/>
+      <w:r>
+        <w:rPr>
+          <w:lang w:val="pt-PT"/>
+        </w:rPr>
+        <w:t xml:space="preserve"> do agente, dado que quanto maior o </w:t>
+      </w:r>
+      <w:proofErr w:type="spellStart"/>
+      <w:r>
+        <w:rPr>
+          <w:lang w:val="pt-PT"/>
+        </w:rPr>
+        <w:t>fov</w:t>
+      </w:r>
+      <w:proofErr w:type="spellEnd"/>
+      <w:r>
+        <w:rPr>
+          <w:lang w:val="pt-PT"/>
+        </w:rPr>
+        <w:t xml:space="preserve"> do agente menor a frequência com que precisa de passar pelo centro do mapa (dado que adquire mais dados sobre o mundo a cada momento).</w:t>
+      </w:r>
+    </w:p>
+    <w:p>
+      <w:pPr>
+        <w:rPr>
+          <w:lang w:val="pt-PT"/>
+        </w:rPr>
+      </w:pPr>
+      <w:r>
+        <w:rPr>
+          <w:lang w:val="pt-PT"/>
+        </w:rPr>
+        <w:t xml:space="preserve">O agente deliberativo utiliza todos estes módulos de forma a minimizar o tempo demorado a encontrar a presa. A prioridade para o agente neste sistema é formar um plano em conjunto com os outros lobos. Isto é, obter uma posição adjacente à ovelha para a qual ele e só ele é responsável de ir e depois </w:t>
+      </w:r>
+      <w:r>
+        <w:rPr>
+          <w:lang w:val="pt-PT"/>
+        </w:rPr>
+        <w:lastRenderedPageBreak/>
+        <w:t xml:space="preserve">manter-se nessa posição. Se o agente não tem plano, assim que ele vê a ovelha, </w:t>
+      </w:r>
+      <w:r>
+        <w:rPr>
+          <w:lang w:val="pt-PT"/>
+        </w:rPr>
+        <w:t>este</w:t>
+      </w:r>
+      <w:r>
+        <w:rPr>
+          <w:lang w:val="pt-PT"/>
+        </w:rPr>
+        <w:t xml:space="preserve"> é formado, e assim que possível tenta comunica-lo com os outros lobos. Se não</w:t>
+      </w:r>
+      <w:r>
+        <w:rPr>
+          <w:lang w:val="pt-PT"/>
+        </w:rPr>
+        <w:t xml:space="preserve"> consegue encontrar a ovelha, usa o movimento definido no estado </w:t>
+      </w:r>
+      <w:proofErr w:type="spellStart"/>
+      <w:r>
+        <w:rPr>
+          <w:lang w:val="pt-PT"/>
+        </w:rPr>
         <w:t>Idle</w:t>
       </w:r>
       <w:proofErr w:type="spellEnd"/>
@@ -2767,269 +2860,263 @@
         <w:rPr>
           <w:lang w:val="pt-PT"/>
         </w:rPr>
-        <w:t xml:space="preserve">: quando um lobo não tem informação necessária para poder cumprir o seu objetivo, este entra num estado que consiste em vaguear pelo mundo em </w:t>
+        <w:t>. Por último, se vê outros lobos e não lhes enviou mensagem sobre o seu objetivo atual, realiza tal tarefa nesse “</w:t>
       </w:r>
       <w:proofErr w:type="spellStart"/>
       <w:r>
         <w:rPr>
           <w:lang w:val="pt-PT"/>
         </w:rPr>
-        <w:t>zigzag</w:t>
+        <w:t>tick</w:t>
       </w:r>
       <w:proofErr w:type="spellEnd"/>
       <w:r>
         <w:rPr>
           <w:lang w:val="pt-PT"/>
         </w:rPr>
-        <w:t xml:space="preserve"> de modo a voltar a obter informação o mais rapidamente possível.</w:t>
-      </w:r>
-      <w:r>
-        <w:rPr>
-          <w:lang w:val="pt-PT"/>
-        </w:rPr>
-        <w:t xml:space="preserve"> Esse movimento é gerado a partir de operações locais que </w:t>
-      </w:r>
-      <w:r>
-        <w:rPr>
-          <w:lang w:val="pt-PT"/>
-        </w:rPr>
-        <w:t xml:space="preserve">usam os limites do mapa para poderem mudar de direção quando conveniente. Esta operação têm em conta o </w:t>
+        <w:t>”.</w:t>
+      </w:r>
+    </w:p>
+    <w:p>
+      <w:pPr>
+        <w:rPr>
+          <w:lang w:val="pt-PT"/>
+        </w:rPr>
+      </w:pPr>
+    </w:p>
+    <w:p>
+      <w:pPr>
+        <w:pStyle w:val="Cabealho2"/>
+      </w:pPr>
+      <w:bookmarkStart w:id="12" w:name="_Toc448533418"/>
+      <w:r>
+        <w:t>Coordination, Cooperation, Negotiation</w:t>
+      </w:r>
+      <w:bookmarkEnd w:id="12"/>
+    </w:p>
+    <w:p/>
+    <w:p>
+      <w:pPr>
+        <w:rPr>
+          <w:lang w:val="pt-PT"/>
+        </w:rPr>
+      </w:pPr>
+      <w:r>
+        <w:rPr>
+          <w:lang w:val="pt-PT"/>
+        </w:rPr>
+        <w:t>No sistema deliberativo, os lobos são capazes de comunicação de forma a coordenarem entre eles um plano de ataque. Cada lobo tem conhecimento sobre o flanco pela qual pretende atacar a presa, os flancos escolhidos pelos outros lobos atacar e informação sobre se os outros lobos ouviram ou não a sua mensagem.</w:t>
+      </w:r>
+    </w:p>
+    <w:p>
+      <w:pPr>
+        <w:rPr>
+          <w:lang w:val="pt-PT"/>
+        </w:rPr>
+      </w:pPr>
+      <w:r>
+        <w:rPr>
+          <w:lang w:val="pt-PT"/>
+        </w:rPr>
+        <w:t>Quando um l</w:t>
+      </w:r>
+      <w:r>
+        <w:rPr>
+          <w:lang w:val="pt-PT"/>
+        </w:rPr>
+        <w:t>obo encontra pela primeira vez a ovelha</w:t>
+      </w:r>
+      <w:r>
+        <w:rPr>
+          <w:lang w:val="pt-PT"/>
+        </w:rPr>
+        <w:t>, este decide encurralá-lo pelo lado que lhe está mais próximo. No entanto, se tem conhecimento que outro lobo já escolheu esse plano de ataque, decide por o segundo melhor, terceiro ou até mesmo quarto, dependendo dos planos já usados.</w:t>
+      </w:r>
+    </w:p>
+    <w:p>
+      <w:pPr>
+        <w:rPr>
+          <w:lang w:val="pt-PT"/>
+        </w:rPr>
+      </w:pPr>
+      <w:r>
+        <w:rPr>
+          <w:lang w:val="pt-PT"/>
+        </w:rPr>
+        <w:t>Assim que o lobo encontra um outro lobo, se ainda não lhe enviou a mensagem do seu plano de ataque, então envia essa mensagem para ter a certeza que o outro lobo sabe. Env</w:t>
+      </w:r>
+      <w:r>
+        <w:rPr>
+          <w:lang w:val="pt-PT"/>
+        </w:rPr>
+        <w:t>iar a informação é algo penoso a</w:t>
+      </w:r>
+      <w:r>
+        <w:rPr>
+          <w:lang w:val="pt-PT"/>
+        </w:rPr>
+        <w:t>o lobo pe</w:t>
+      </w:r>
+      <w:r>
+        <w:rPr>
+          <w:lang w:val="pt-PT"/>
+        </w:rPr>
+        <w:t xml:space="preserve">lo que </w:t>
+      </w:r>
+      <w:r>
+        <w:rPr>
+          <w:lang w:val="pt-PT"/>
+        </w:rPr>
+        <w:t xml:space="preserve">ele tem de </w:t>
+      </w:r>
+      <w:r>
+        <w:rPr>
+          <w:lang w:val="pt-PT"/>
+        </w:rPr>
+        <w:t>“</w:t>
+      </w:r>
+      <w:r>
+        <w:rPr>
+          <w:lang w:val="pt-PT"/>
+        </w:rPr>
+        <w:t>parar e uivar” gastando um turno nessa ação. Decora também que a mensagem foi enviada àquele colega para não a enviar novamente sem necessidade.</w:t>
+      </w:r>
+    </w:p>
+    <w:p>
+      <w:pPr>
+        <w:rPr>
+          <w:lang w:val="pt-PT"/>
+        </w:rPr>
+      </w:pPr>
+      <w:r>
+        <w:rPr>
+          <w:lang w:val="pt-PT"/>
+        </w:rPr>
+        <w:t>Existem situações em que oc</w:t>
+      </w:r>
+      <w:r>
+        <w:rPr>
+          <w:lang w:val="pt-PT"/>
+        </w:rPr>
+        <w:t>orrem conflitos e dois lobos</w:t>
+      </w:r>
+      <w:r>
+        <w:rPr>
+          <w:lang w:val="pt-PT"/>
+        </w:rPr>
+        <w:t xml:space="preserve"> escolhem atacar o mesmo flanco. Para resolver esse impasse, quando um lobo recebe uma mensagem que indica que já alguém escolheu o seu plano, o lobo desiste da sua ideia em prol d</w:t>
+      </w:r>
+      <w:r>
+        <w:rPr>
+          <w:lang w:val="pt-PT"/>
+        </w:rPr>
+        <w:t>a d</w:t>
+      </w:r>
+      <w:r>
+        <w:rPr>
+          <w:lang w:val="pt-PT"/>
+        </w:rPr>
+        <w:t xml:space="preserve">o colega e tem de escolher um flanco novo dos ainda disponíveis. Naturalmente, isso significa que terá novamente de avisar todos os outros lobos do seu plano novamente. </w:t>
+      </w:r>
+    </w:p>
+    <w:p>
+      <w:pPr>
+        <w:rPr>
+          <w:lang w:val="pt-PT"/>
+        </w:rPr>
+      </w:pPr>
+      <w:r>
+        <w:rPr>
+          <w:lang w:val="pt-PT"/>
+        </w:rPr>
+        <w:t>Esta última ação por parte dos lobos é bastante interessante visto que leva a um novo comportamento emergente em que, quando próximos de apanhar a ovelha, os lobos trocam algumas mensagens entre si até terem planeado completamente quem ataca por que lado.</w:t>
+      </w:r>
+    </w:p>
+    <w:p>
+      <w:pPr>
+        <w:rPr>
+          <w:lang w:val="pt-PT"/>
+        </w:rPr>
+      </w:pPr>
+    </w:p>
+    <w:p>
+      <w:pPr>
+        <w:pStyle w:val="Cabealho2"/>
+      </w:pPr>
+      <w:bookmarkStart w:id="13" w:name="_Toc448533420"/>
+      <w:r>
+        <w:t>Learning Component</w:t>
+      </w:r>
+      <w:bookmarkEnd w:id="13"/>
+    </w:p>
+    <w:p>
+      <w:r>
+        <w:t>If learning techniques were used in th</w:t>
+      </w:r>
+      <w:r>
+        <w:t xml:space="preserve">e project, detail the aspects on which </w:t>
+      </w:r>
+      <w:r>
+        <w:t>learning</w:t>
+      </w:r>
+      <w:r>
+        <w:t xml:space="preserve"> was incorporated</w:t>
+      </w:r>
+      <w:r>
+        <w:t xml:space="preserve">, </w:t>
+      </w:r>
+      <w:r>
+        <w:t>what</w:t>
+      </w:r>
+      <w:r>
+        <w:t xml:space="preserve"> learning algorithms </w:t>
+      </w:r>
+      <w:r>
+        <w:t xml:space="preserve">were used </w:t>
+      </w:r>
+      <w:r>
+        <w:t>and how they were implemented in the specific case of the project.</w:t>
+      </w:r>
+    </w:p>
+    <w:p>
+      <w:pPr>
+        <w:rPr>
+          <w:lang w:val="pt-PT"/>
+        </w:rPr>
+      </w:pPr>
+      <w:r>
+        <w:rPr>
+          <w:lang w:val="pt-PT"/>
+        </w:rPr>
+        <w:t>Devido ao aumento exponencial do espaço de estados de” Q-</w:t>
       </w:r>
       <w:proofErr w:type="spellStart"/>
       <w:r>
         <w:rPr>
           <w:lang w:val="pt-PT"/>
         </w:rPr>
-        <w:t>field</w:t>
+        <w:t>learning</w:t>
       </w:r>
       <w:proofErr w:type="spellEnd"/>
       <w:r>
         <w:rPr>
           <w:lang w:val="pt-PT"/>
         </w:rPr>
-        <w:t xml:space="preserve"> </w:t>
+        <w:t>” quando aumenta o número de agentes, implementámos uma técnica diferente: “Q-</w:t>
       </w:r>
       <w:proofErr w:type="spellStart"/>
       <w:r>
         <w:rPr>
           <w:lang w:val="pt-PT"/>
         </w:rPr>
-        <w:t>of</w:t>
+        <w:t>learning</w:t>
       </w:r>
       <w:proofErr w:type="spellEnd"/>
       <w:r>
         <w:rPr>
           <w:lang w:val="pt-PT"/>
         </w:rPr>
-        <w:t xml:space="preserve"> </w:t>
-      </w:r>
-      <w:proofErr w:type="spellStart"/>
-      <w:r>
-        <w:rPr>
-          <w:lang w:val="pt-PT"/>
-        </w:rPr>
-        <w:t>view</w:t>
-      </w:r>
-      <w:proofErr w:type="spellEnd"/>
-      <w:r>
-        <w:rPr>
-          <w:lang w:val="pt-PT"/>
-        </w:rPr>
-        <w:t xml:space="preserve"> do agente, dado que quanto maior o </w:t>
-      </w:r>
-      <w:proofErr w:type="spellStart"/>
-      <w:r>
-        <w:rPr>
-          <w:lang w:val="pt-PT"/>
-        </w:rPr>
-        <w:t>fov</w:t>
-      </w:r>
-      <w:proofErr w:type="spellEnd"/>
-      <w:r>
-        <w:rPr>
-          <w:lang w:val="pt-PT"/>
-        </w:rPr>
-        <w:t xml:space="preserve"> do agente menor a frequência com que precisa de passar pelo centro do mapa (dado que adquire mais dados sobre o mundo a cada momento).</w:t>
-      </w:r>
-    </w:p>
-    <w:p>
-      <w:pPr>
-        <w:pStyle w:val="Cabealho2"/>
-      </w:pPr>
-      <w:bookmarkStart w:id="12" w:name="_Toc448533417"/>
-      <w:r>
-        <w:lastRenderedPageBreak/>
-        <w:t>Hybrid Architecture</w:t>
-      </w:r>
-      <w:bookmarkEnd w:id="12"/>
-    </w:p>
-    <w:p>
-      <w:pPr>
-        <w:pStyle w:val="PargrafodaLista"/>
-        <w:numPr>
-          <w:ilvl w:val="0"/>
-          <w:numId w:val="30"/>
-        </w:numPr>
-      </w:pPr>
-      <w:r>
-        <w:t xml:space="preserve">Description of the </w:t>
-      </w:r>
-      <w:r>
-        <w:t>hybrid architecture</w:t>
-      </w:r>
-      <w:r>
-        <w:t>, if</w:t>
-      </w:r>
-      <w:r>
-        <w:t xml:space="preserve"> </w:t>
-      </w:r>
-      <w:r>
-        <w:t>implemented</w:t>
-      </w:r>
-      <w:r>
-        <w:t>;</w:t>
-      </w:r>
-    </w:p>
-    <w:p>
-      <w:pPr>
-        <w:pStyle w:val="PargrafodaLista"/>
-        <w:numPr>
-          <w:ilvl w:val="0"/>
-          <w:numId w:val="30"/>
-        </w:numPr>
-      </w:pPr>
-      <w:r>
-        <w:t>How</w:t>
-      </w:r>
-      <w:r>
-        <w:t xml:space="preserve"> the mediation between the deliberative layer and the reaction </w:t>
-      </w:r>
-      <w:r>
-        <w:t>was</w:t>
-      </w:r>
-      <w:r>
-        <w:t xml:space="preserve"> made.</w:t>
-      </w:r>
-    </w:p>
-    <w:p>
-      <w:pPr>
-        <w:pStyle w:val="Cabealho2"/>
-      </w:pPr>
-      <w:bookmarkStart w:id="13" w:name="_Toc448533418"/>
-      <w:r>
-        <w:t>Coordination, Cooperation, Negotiation</w:t>
-      </w:r>
-      <w:bookmarkEnd w:id="13"/>
-    </w:p>
-    <w:p>
-      <w:pPr>
-        <w:rPr>
-          <w:lang w:val="pt-PT"/>
-        </w:rPr>
-      </w:pPr>
-      <w:r>
-        <w:rPr>
-          <w:lang w:val="pt-PT"/>
-        </w:rPr>
-        <w:t>No sistema deliberativo, os lobos são capazes de comunicação de forma a coordenarem entre eles um plano de ataque. Cada lobo tem conhecimento sobre o flanco pela qual pretende atacar a presa, os flancos escolhidos pelos outros lobos atacar e informação sobre se os outros lobos ouviram ou não a sua mensagem.</w:t>
-      </w:r>
-    </w:p>
-    <w:p>
-      <w:pPr>
-        <w:rPr>
-          <w:lang w:val="pt-PT"/>
-        </w:rPr>
-      </w:pPr>
-      <w:r>
-        <w:rPr>
-          <w:lang w:val="pt-PT"/>
-        </w:rPr>
-        <w:t>Quando um lobo encontra pela primeira vez o cordeiro, este decide encurralá-lo pelo lado que lhe está mais próximo. No entanto, se tem conhecimento que outro lobo já escolheu esse plano de ataque, decide por o segundo melhor, terceiro ou até mesmo quarto, dependendo dos planos já usados.</w:t>
-      </w:r>
-    </w:p>
-    <w:p>
-      <w:pPr>
-        <w:rPr>
-          <w:lang w:val="pt-PT"/>
-        </w:rPr>
-      </w:pPr>
-      <w:r>
-        <w:rPr>
-          <w:lang w:val="pt-PT"/>
-        </w:rPr>
-        <w:t>Assim que o lobo encontra um outro lobo, se ainda não lhe enviou a mensagem do seu plano de ataque, então envia essa mensagem para ter a certeza que o outro lobo sabe. Enviar a informação é algo penoso no lobo pelo que “ele tem de parar e uivar” gastando um turno nessa ação. Decora também que a mensagem foi enviada àquele colega para não a enviar novamente sem necessidade.</w:t>
-      </w:r>
-    </w:p>
-    <w:p>
-      <w:pPr>
-        <w:rPr>
-          <w:lang w:val="pt-PT"/>
-        </w:rPr>
-      </w:pPr>
-      <w:r>
-        <w:rPr>
-          <w:lang w:val="pt-PT"/>
-        </w:rPr>
-        <w:t xml:space="preserve">Existem situações em que ocorrem conflitos e dois lobos com escolhem atacar o mesmo flanco. Para resolver esse impasse, quando um lobo recebe uma mensagem que indica que já alguém escolheu o seu plano, o lobo desiste da sua ideia em prol do colega e tem de escolher um flanco novo dos ainda disponíveis. Naturalmente, isso significa que terá novamente de avisar todos os outros lobos do seu plano novamente. </w:t>
-      </w:r>
-    </w:p>
-    <w:p>
-      <w:pPr>
-        <w:rPr>
-          <w:lang w:val="pt-PT"/>
-        </w:rPr>
-      </w:pPr>
-      <w:r>
-        <w:rPr>
-          <w:lang w:val="pt-PT"/>
-        </w:rPr>
-        <w:t>Esta última ação por parte dos lobos é bastante interessante visto que leva a um novo comportamento emergente em que, quando próximos de apanhar a ovelha, os lobos trocam algumas mensagens entre si até terem planeado completamente quem ataca por que lado.</w:t>
-      </w:r>
-    </w:p>
-    <w:p>
-      <w:pPr>
-        <w:rPr>
-          <w:lang w:val="pt-PT"/>
-        </w:rPr>
-      </w:pPr>
-    </w:p>
-    <w:p>
-      <w:pPr>
-        <w:pStyle w:val="Cabealho2"/>
-      </w:pPr>
-      <w:bookmarkStart w:id="14" w:name="_Toc448533420"/>
-      <w:r>
-        <w:t>Learning Component</w:t>
-      </w:r>
-      <w:bookmarkEnd w:id="14"/>
-    </w:p>
-    <w:p>
-      <w:r>
-        <w:t>If learning techniques were used in th</w:t>
-      </w:r>
-      <w:r>
-        <w:t xml:space="preserve">e project, detail the aspects on which </w:t>
-      </w:r>
-      <w:r>
-        <w:t>learning</w:t>
-      </w:r>
-      <w:r>
-        <w:t xml:space="preserve"> was incorporated</w:t>
-      </w:r>
-      <w:r>
-        <w:t xml:space="preserve">, </w:t>
-      </w:r>
-      <w:r>
-        <w:t>what</w:t>
-      </w:r>
-      <w:r>
-        <w:t xml:space="preserve"> learning algorithms </w:t>
-      </w:r>
-      <w:r>
-        <w:t xml:space="preserve">were used </w:t>
-      </w:r>
-      <w:r>
-        <w:t>and how they were implemented in the specific case of the project.</w:t>
+        <w:t xml:space="preserve"> modular”.</w:t>
       </w:r>
     </w:p>
     <w:p>
@@ -3060,16 +3147,17 @@
       <w:pPr>
         <w:pStyle w:val="Cabealho1"/>
       </w:pPr>
-      <w:bookmarkStart w:id="15" w:name="_Ref448326474"/>
-      <w:bookmarkStart w:id="16" w:name="_Toc448533421"/>
+      <w:bookmarkStart w:id="14" w:name="_Ref448326474"/>
+      <w:bookmarkStart w:id="15" w:name="_Toc448533421"/>
       <w:r>
         <w:t>Comparative Study</w:t>
       </w:r>
+      <w:bookmarkEnd w:id="14"/>
       <w:bookmarkEnd w:id="15"/>
-      <w:bookmarkEnd w:id="16"/>
-    </w:p>
-    <w:p>
-      <w:r>
+    </w:p>
+    <w:p>
+      <w:r>
+        <w:lastRenderedPageBreak/>
         <w:t xml:space="preserve">In this section you should present the comparative study made between the several approaches explored in the creation of agents. In particular, the study should be able to provide conclusions about which of the approaches explored contributed more to the "success" of the agents. </w:t>
       </w:r>
     </w:p>
@@ -3126,7 +3214,6 @@
         </w:numPr>
       </w:pPr>
       <w:r>
-        <w:lastRenderedPageBreak/>
         <w:t>The tests that were designed;</w:t>
       </w:r>
     </w:p>
@@ -3278,11 +3365,11 @@
       <w:pPr>
         <w:pStyle w:val="Cabealho1"/>
       </w:pPr>
-      <w:bookmarkStart w:id="17" w:name="_Toc448533422"/>
+      <w:bookmarkStart w:id="16" w:name="_Toc448533422"/>
       <w:r>
         <w:t>Conclusions</w:t>
       </w:r>
-      <w:bookmarkEnd w:id="17"/>
+      <w:bookmarkEnd w:id="16"/>
     </w:p>
     <w:p>
       <w:r>
@@ -3350,16 +3437,16 @@
           <w:rStyle w:val="RefernciaIntensa"/>
         </w:rPr>
       </w:pPr>
-      <w:bookmarkStart w:id="18" w:name="_Ref448326513"/>
-      <w:bookmarkStart w:id="19" w:name="_Toc448533423"/>
+      <w:bookmarkStart w:id="17" w:name="_Ref448326513"/>
+      <w:bookmarkStart w:id="18" w:name="_Toc448533423"/>
       <w:r>
         <w:rPr>
           <w:rStyle w:val="RefernciaIntensa"/>
         </w:rPr>
         <w:t>References</w:t>
       </w:r>
+      <w:bookmarkEnd w:id="17"/>
       <w:bookmarkEnd w:id="18"/>
-      <w:bookmarkEnd w:id="19"/>
     </w:p>
     <w:p>
       <w:r>
@@ -3599,6 +3686,7 @@
         <w:rPr>
           <w:rStyle w:val="RefernciaIntensa"/>
         </w:rPr>
+        <w:lastRenderedPageBreak/>
         <w:t xml:space="preserve">F. </w:t>
       </w:r>
       <w:proofErr w:type="spellStart"/>
@@ -3789,7 +3877,6 @@
         <w:rPr>
           <w:rStyle w:val="RefernciaIntensa"/>
         </w:rPr>
-        <w:lastRenderedPageBreak/>
         <w:t xml:space="preserve">E. </w:t>
       </w:r>
       <w:proofErr w:type="spellStart"/>
@@ -3940,7 +4027,7 @@
         </w:rPr>
         <w:t xml:space="preserve"> </w:t>
       </w:r>
-      <w:hyperlink r:id="rId9" w:history="1">
+      <w:hyperlink r:id="rId10" w:history="1">
         <w:r>
           <w:rPr>
             <w:rStyle w:val="Hiperligao"/>
@@ -4004,10 +4091,10 @@
       </w:r>
     </w:p>
     <w:sectPr>
-      <w:headerReference w:type="even" r:id="rId10"/>
-      <w:headerReference w:type="default" r:id="rId11"/>
-      <w:footerReference w:type="even" r:id="rId12"/>
-      <w:footerReference w:type="default" r:id="rId13"/>
+      <w:headerReference w:type="even" r:id="rId11"/>
+      <w:headerReference w:type="default" r:id="rId12"/>
+      <w:footerReference w:type="even" r:id="rId13"/>
+      <w:footerReference w:type="default" r:id="rId14"/>
       <w:footnotePr>
         <w:pos w:val="beneathText"/>
       </w:footnotePr>
@@ -4175,14 +4262,30 @@
     <w:r>
       <w:tab/>
     </w:r>
-    <w:fldSimple w:instr=" STYLEREF GroupID \* MERGEFORMAT ">
-      <w:r>
-        <w:rPr>
-          <w:noProof/>
-        </w:rPr>
-        <w:t>Group 17 - &lt;Taguspark&gt;</w:t>
-      </w:r>
-    </w:fldSimple>
+    <w:r>
+      <w:fldChar w:fldCharType="begin"/>
+    </w:r>
+    <w:r>
+      <w:instrText xml:space="preserve"> STY</w:instrText>
+    </w:r>
+    <w:r>
+      <w:instrText xml:space="preserve">LEREF GroupID \* MERGEFORMAT </w:instrText>
+    </w:r>
+    <w:r>
+      <w:fldChar w:fldCharType="separate"/>
+    </w:r>
+    <w:r>
+      <w:rPr>
+        <w:noProof/>
+      </w:rPr>
+      <w:t>Group 17 - &lt;Taguspark&gt;</w:t>
+    </w:r>
+    <w:r>
+      <w:rPr>
+        <w:noProof/>
+      </w:rPr>
+      <w:fldChar w:fldCharType="end"/>
+    </w:r>
     <w:r>
       <w:tab/>
     </w:r>
@@ -9808,7 +9911,7 @@
 </file>
 
 <file path=customXml/itemProps1.xml><?xml version="1.0" encoding="utf-8"?>
-<ds:datastoreItem xmlns:ds="http://schemas.openxmlformats.org/officeDocument/2006/customXml" ds:itemID="{C3D5208A-E3C6-4B9C-9249-159592032588}">
+<ds:datastoreItem xmlns:ds="http://schemas.openxmlformats.org/officeDocument/2006/customXml" ds:itemID="{EF666B90-1048-4A9C-89AC-974C824F6F8D}">
   <ds:schemaRefs>
     <ds:schemaRef ds:uri="http://schemas.openxmlformats.org/officeDocument/2006/bibliography"/>
   </ds:schemaRefs>

</xml_diff>